<commit_message>
commit	new file:   Report.pdf commit new file:   presentation paper.pptx
</commit_message>
<xml_diff>
--- a/Report.docx
+++ b/Report.docx
@@ -8,6 +8,7 @@
         <w:autoSpaceDN w:val="0"/>
         <w:adjustRightInd w:val="0"/>
         <w:spacing w:after="0" w:line="240" w:lineRule="auto"/>
+        <w:jc w:val="center"/>
         <w:rPr>
           <w:rFonts w:ascii="TimesNewRomanPS-BoldMT" w:hAnsi="TimesNewRomanPS-BoldMT" w:cs="TimesNewRomanPS-BoldMT"/>
           <w:b/>
@@ -24,47 +25,49 @@
           <w:sz w:val="36"/>
           <w:szCs w:val="36"/>
         </w:rPr>
-        <w:t>Virtual Me</w:t>
-      </w:r>
-      <w:r>
-        <w:rPr>
-          <w:rFonts w:ascii="TimesNewRomanPS-BoldMT" w:hAnsi="TimesNewRomanPS-BoldMT" w:cs="TimesNewRomanPS-BoldMT"/>
-          <w:b/>
-          <w:bCs/>
+        <w:t>Virtual Memory Partitioning for Enhancing Application Performance in Mobile Platforms</w:t>
+      </w:r>
+    </w:p>
+    <w:p>
+      <w:pPr>
+        <w:spacing w:line="240" w:lineRule="auto"/>
+        <w:jc w:val="center"/>
+        <w:rPr>
+          <w:rFonts w:ascii="Times New Roman" w:hAnsi="Times New Roman" w:cs="Times New Roman"/>
+          <w:color w:val="000000" w:themeColor="text1"/>
           <w:sz w:val="36"/>
           <w:szCs w:val="36"/>
         </w:rPr>
-        <w:t xml:space="preserve">mory Partitioning for Enhancing </w:t>
-      </w:r>
-      <w:r>
-        <w:rPr>
-          <w:rFonts w:ascii="TimesNewRomanPS-BoldMT" w:hAnsi="TimesNewRomanPS-BoldMT" w:cs="TimesNewRomanPS-BoldMT"/>
-          <w:b/>
-          <w:bCs/>
+      </w:pPr>
+      <w:r>
+        <w:rPr>
+          <w:rFonts w:ascii="Times New Roman" w:hAnsi="Times New Roman" w:cs="Times New Roman"/>
+          <w:color w:val="000000" w:themeColor="text1"/>
           <w:sz w:val="36"/>
           <w:szCs w:val="36"/>
         </w:rPr>
-        <w:t>Ap</w:t>
-      </w:r>
-      <w:r>
-        <w:rPr>
-          <w:rFonts w:ascii="TimesNewRomanPS-BoldMT" w:hAnsi="TimesNewRomanPS-BoldMT" w:cs="TimesNewRomanPS-BoldMT"/>
-          <w:b/>
-          <w:bCs/>
+        <w:t>Chaitanya Vooradi</w:t>
+      </w:r>
+    </w:p>
+    <w:p>
+      <w:pPr>
+        <w:spacing w:line="240" w:lineRule="auto"/>
+        <w:jc w:val="center"/>
+        <w:rPr>
+          <w:rFonts w:ascii="Times New Roman" w:hAnsi="Times New Roman" w:cs="Times New Roman"/>
+          <w:color w:val="000000" w:themeColor="text1"/>
           <w:sz w:val="36"/>
           <w:szCs w:val="36"/>
         </w:rPr>
-        <w:t xml:space="preserve">plication Performance in Mobile </w:t>
-      </w:r>
-      <w:r>
-        <w:rPr>
-          <w:rFonts w:ascii="TimesNewRomanPS-BoldMT" w:hAnsi="TimesNewRomanPS-BoldMT" w:cs="TimesNewRomanPS-BoldMT"/>
-          <w:b/>
-          <w:bCs/>
+      </w:pPr>
+      <w:r>
+        <w:rPr>
+          <w:rFonts w:ascii="Times New Roman" w:hAnsi="Times New Roman" w:cs="Times New Roman"/>
+          <w:color w:val="000000" w:themeColor="text1"/>
           <w:sz w:val="36"/>
           <w:szCs w:val="36"/>
         </w:rPr>
-        <w:t>Platforms</w:t>
+        <w:t>vooradichaitanya@gmail.com</w:t>
       </w:r>
     </w:p>
     <w:p>
@@ -73,14 +76,208 @@
         <w:autoSpaceDN w:val="0"/>
         <w:adjustRightInd w:val="0"/>
         <w:spacing w:after="0" w:line="240" w:lineRule="auto"/>
+        <w:jc w:val="both"/>
+        <w:rPr>
+          <w:rFonts w:ascii="Times New Roman" w:hAnsi="Times New Roman" w:cs="Times New Roman"/>
+          <w:iCs/>
+          <w:sz w:val="28"/>
+          <w:szCs w:val="28"/>
+        </w:rPr>
+      </w:pPr>
+      <w:r>
         <w:rPr>
           <w:rFonts w:ascii="TimesNewRomanPS-BoldMT" w:hAnsi="TimesNewRomanPS-BoldMT" w:cs="TimesNewRomanPS-BoldMT"/>
           <w:b/>
           <w:bCs/>
-          <w:sz w:val="40"/>
-          <w:szCs w:val="40"/>
-        </w:rPr>
-      </w:pPr>
+          <w:sz w:val="32"/>
+          <w:szCs w:val="32"/>
+        </w:rPr>
+        <w:t xml:space="preserve">Abstract: </w:t>
+      </w:r>
+      <w:r>
+        <w:rPr>
+          <w:rFonts w:ascii="TimesNewRomanPS-BoldMT" w:hAnsi="TimesNewRomanPS-BoldMT" w:cs="TimesNewRomanPS-BoldMT"/>
+          <w:bCs/>
+          <w:sz w:val="28"/>
+          <w:szCs w:val="28"/>
+        </w:rPr>
+        <w:t>Now-a-days</w:t>
+      </w:r>
+      <w:r>
+        <w:rPr>
+          <w:rFonts w:ascii="TimesNewRomanPS-BoldMT" w:hAnsi="TimesNewRomanPS-BoldMT" w:cs="TimesNewRomanPS-BoldMT"/>
+          <w:b/>
+          <w:bCs/>
+          <w:sz w:val="28"/>
+          <w:szCs w:val="28"/>
+        </w:rPr>
+        <w:t xml:space="preserve"> </w:t>
+      </w:r>
+      <w:r>
+        <w:rPr>
+          <w:rFonts w:ascii="TimesNewRomanPS-BoldMT" w:hAnsi="TimesNewRomanPS-BoldMT" w:cs="TimesNewRomanPS-BoldMT"/>
+          <w:bCs/>
+          <w:sz w:val="28"/>
+          <w:szCs w:val="28"/>
+        </w:rPr>
+        <w:t xml:space="preserve">software users on mobile platforms are increasing rapidly due to the introduction </w:t>
+      </w:r>
+      <w:r>
+        <w:rPr>
+          <w:rFonts w:ascii="TimesNewRomanPS-BoldMT" w:hAnsi="TimesNewRomanPS-BoldMT" w:cs="TimesNewRomanPS-BoldMT"/>
+          <w:bCs/>
+          <w:sz w:val="28"/>
+          <w:szCs w:val="28"/>
+        </w:rPr>
+        <w:t xml:space="preserve">of </w:t>
+      </w:r>
+      <w:r>
+        <w:rPr>
+          <w:rFonts w:ascii="TimesNewRomanPS-BoldMT" w:hAnsi="TimesNewRomanPS-BoldMT" w:cs="TimesNewRomanPS-BoldMT"/>
+          <w:bCs/>
+          <w:sz w:val="28"/>
+          <w:szCs w:val="28"/>
+        </w:rPr>
+        <w:t>application stores. Mobile phones have limited memory storage co</w:t>
+      </w:r>
+      <w:bookmarkStart w:id="0" w:name="_GoBack"/>
+      <w:bookmarkEnd w:id="0"/>
+      <w:r>
+        <w:rPr>
+          <w:rFonts w:ascii="TimesNewRomanPS-BoldMT" w:hAnsi="TimesNewRomanPS-BoldMT" w:cs="TimesNewRomanPS-BoldMT"/>
+          <w:bCs/>
+          <w:sz w:val="28"/>
+          <w:szCs w:val="28"/>
+        </w:rPr>
+        <w:t xml:space="preserve">mpared to laptops and </w:t>
+      </w:r>
+      <w:r>
+        <w:rPr>
+          <w:rFonts w:ascii="TimesNewRomanPS-BoldMT" w:hAnsi="TimesNewRomanPS-BoldMT" w:cs="TimesNewRomanPS-BoldMT"/>
+          <w:bCs/>
+          <w:sz w:val="28"/>
+          <w:szCs w:val="28"/>
+        </w:rPr>
+        <w:t>server’s</w:t>
+      </w:r>
+      <w:r>
+        <w:rPr>
+          <w:rFonts w:ascii="TimesNewRomanPS-BoldMT" w:hAnsi="TimesNewRomanPS-BoldMT" w:cs="TimesNewRomanPS-BoldMT"/>
+          <w:bCs/>
+          <w:sz w:val="28"/>
+          <w:szCs w:val="28"/>
+        </w:rPr>
+        <w:t xml:space="preserve"> due to </w:t>
+      </w:r>
+      <w:r>
+        <w:rPr>
+          <w:rFonts w:ascii="TimesNewRomanPS-BoldMT" w:hAnsi="TimesNewRomanPS-BoldMT" w:cs="TimesNewRomanPS-BoldMT"/>
+          <w:bCs/>
+          <w:sz w:val="28"/>
+          <w:szCs w:val="28"/>
+        </w:rPr>
+        <w:t>their</w:t>
+      </w:r>
+      <w:r>
+        <w:rPr>
+          <w:rFonts w:ascii="TimesNewRomanPS-BoldMT" w:hAnsi="TimesNewRomanPS-BoldMT" w:cs="TimesNewRomanPS-BoldMT"/>
+          <w:bCs/>
+          <w:sz w:val="28"/>
+          <w:szCs w:val="28"/>
+        </w:rPr>
+        <w:t xml:space="preserve"> mobility</w:t>
+      </w:r>
+      <w:r>
+        <w:rPr>
+          <w:rFonts w:ascii="TimesNewRomanPS-BoldMT" w:hAnsi="TimesNewRomanPS-BoldMT" w:cs="TimesNewRomanPS-BoldMT"/>
+          <w:bCs/>
+          <w:sz w:val="28"/>
+          <w:szCs w:val="28"/>
+        </w:rPr>
+        <w:t xml:space="preserve"> and</w:t>
+      </w:r>
+      <w:r>
+        <w:rPr>
+          <w:rFonts w:ascii="TimesNewRomanPS-BoldMT" w:hAnsi="TimesNewRomanPS-BoldMT" w:cs="TimesNewRomanPS-BoldMT"/>
+          <w:bCs/>
+          <w:sz w:val="28"/>
+          <w:szCs w:val="28"/>
+        </w:rPr>
+        <w:t xml:space="preserve"> they don’t have the facility to expand the memory through memory slots</w:t>
+      </w:r>
+      <w:r>
+        <w:rPr>
+          <w:rFonts w:ascii="Times New Roman" w:hAnsi="Times New Roman" w:cs="Times New Roman"/>
+          <w:bCs/>
+          <w:sz w:val="28"/>
+          <w:szCs w:val="28"/>
+        </w:rPr>
+        <w:t>.</w:t>
+      </w:r>
+      <w:r>
+        <w:rPr>
+          <w:rFonts w:ascii="Times New Roman" w:hAnsi="Times New Roman" w:cs="Times New Roman"/>
+          <w:bCs/>
+          <w:sz w:val="28"/>
+          <w:szCs w:val="28"/>
+        </w:rPr>
+        <w:t xml:space="preserve"> Memory management techniques like</w:t>
+      </w:r>
+      <w:r>
+        <w:rPr>
+          <w:rFonts w:ascii="Times New Roman" w:hAnsi="Times New Roman" w:cs="Times New Roman"/>
+          <w:i/>
+          <w:iCs/>
+          <w:sz w:val="28"/>
+          <w:szCs w:val="28"/>
+        </w:rPr>
+        <w:t xml:space="preserve"> </w:t>
+      </w:r>
+      <w:r>
+        <w:rPr>
+          <w:rFonts w:ascii="Times New Roman" w:hAnsi="Times New Roman" w:cs="Times New Roman"/>
+          <w:iCs/>
+          <w:sz w:val="28"/>
+          <w:szCs w:val="28"/>
+        </w:rPr>
+        <w:t>L</w:t>
+      </w:r>
+      <w:r>
+        <w:rPr>
+          <w:rFonts w:ascii="Times New Roman" w:hAnsi="Times New Roman" w:cs="Times New Roman"/>
+          <w:iCs/>
+          <w:sz w:val="28"/>
+          <w:szCs w:val="28"/>
+        </w:rPr>
+        <w:t xml:space="preserve">ow memory killer (LMK) and out </w:t>
+      </w:r>
+      <w:r>
+        <w:rPr>
+          <w:rFonts w:ascii="Times New Roman" w:hAnsi="Times New Roman" w:cs="Times New Roman"/>
+          <w:iCs/>
+          <w:sz w:val="28"/>
+          <w:szCs w:val="28"/>
+        </w:rPr>
+        <w:t>of memory killer (OOMK) were used widely. Fra</w:t>
+      </w:r>
+      <w:r>
+        <w:rPr>
+          <w:rFonts w:ascii="Times New Roman" w:hAnsi="Times New Roman" w:cs="Times New Roman"/>
+          <w:iCs/>
+          <w:sz w:val="28"/>
+          <w:szCs w:val="28"/>
+        </w:rPr>
+        <w:t>gmentation and thrashing</w:t>
+      </w:r>
+      <w:r>
+        <w:rPr>
+          <w:rFonts w:ascii="Times New Roman" w:hAnsi="Times New Roman" w:cs="Times New Roman"/>
+          <w:iCs/>
+          <w:sz w:val="28"/>
+          <w:szCs w:val="28"/>
+        </w:rPr>
+        <w:t xml:space="preserve"> are the other problems because of forced termination of applications.</w:t>
+      </w:r>
     </w:p>
     <w:p>
       <w:pPr>
@@ -88,204 +285,50 @@
         <w:autoSpaceDN w:val="0"/>
         <w:adjustRightInd w:val="0"/>
         <w:spacing w:after="0" w:line="240" w:lineRule="auto"/>
-        <w:rPr>
-          <w:rFonts w:ascii="Times New Roman" w:hAnsi="Times New Roman" w:cs="Times New Roman"/>
-          <w:iCs/>
-          <w:sz w:val="28"/>
-          <w:szCs w:val="28"/>
-        </w:rPr>
-      </w:pPr>
-      <w:r>
-        <w:rPr>
-          <w:rFonts w:ascii="TimesNewRomanPS-BoldMT" w:hAnsi="TimesNewRomanPS-BoldMT" w:cs="TimesNewRomanPS-BoldMT"/>
-          <w:b/>
-          <w:bCs/>
-          <w:sz w:val="32"/>
-          <w:szCs w:val="32"/>
-        </w:rPr>
-        <w:t xml:space="preserve">Abstract: </w:t>
-      </w:r>
-      <w:r>
-        <w:rPr>
-          <w:rFonts w:ascii="TimesNewRomanPS-BoldMT" w:hAnsi="TimesNewRomanPS-BoldMT" w:cs="TimesNewRomanPS-BoldMT"/>
-          <w:bCs/>
-          <w:sz w:val="28"/>
-          <w:szCs w:val="28"/>
-        </w:rPr>
-        <w:t>Now-a-days</w:t>
-      </w:r>
-      <w:r>
-        <w:rPr>
-          <w:rFonts w:ascii="TimesNewRomanPS-BoldMT" w:hAnsi="TimesNewRomanPS-BoldMT" w:cs="TimesNewRomanPS-BoldMT"/>
-          <w:b/>
-          <w:bCs/>
-          <w:sz w:val="28"/>
-          <w:szCs w:val="28"/>
-        </w:rPr>
-        <w:t xml:space="preserve"> </w:t>
-      </w:r>
-      <w:r>
-        <w:rPr>
-          <w:rFonts w:ascii="TimesNewRomanPS-BoldMT" w:hAnsi="TimesNewRomanPS-BoldMT" w:cs="TimesNewRomanPS-BoldMT"/>
-          <w:bCs/>
-          <w:sz w:val="28"/>
-          <w:szCs w:val="28"/>
-        </w:rPr>
-        <w:t xml:space="preserve">software users on mobile platforms are increasing rapidly due to the introduction </w:t>
-      </w:r>
-      <w:r>
-        <w:rPr>
-          <w:rFonts w:ascii="TimesNewRomanPS-BoldMT" w:hAnsi="TimesNewRomanPS-BoldMT" w:cs="TimesNewRomanPS-BoldMT"/>
-          <w:bCs/>
-          <w:sz w:val="28"/>
-          <w:szCs w:val="28"/>
-        </w:rPr>
-        <w:t xml:space="preserve">of </w:t>
-      </w:r>
-      <w:r>
-        <w:rPr>
-          <w:rFonts w:ascii="TimesNewRomanPS-BoldMT" w:hAnsi="TimesNewRomanPS-BoldMT" w:cs="TimesNewRomanPS-BoldMT"/>
-          <w:bCs/>
-          <w:sz w:val="28"/>
-          <w:szCs w:val="28"/>
-        </w:rPr>
-        <w:t xml:space="preserve">application stores. Mobile phones have limited memory storage compared to laptops and </w:t>
-      </w:r>
-      <w:r>
-        <w:rPr>
-          <w:rFonts w:ascii="TimesNewRomanPS-BoldMT" w:hAnsi="TimesNewRomanPS-BoldMT" w:cs="TimesNewRomanPS-BoldMT"/>
-          <w:bCs/>
-          <w:sz w:val="28"/>
-          <w:szCs w:val="28"/>
-        </w:rPr>
-        <w:t>server’s</w:t>
-      </w:r>
-      <w:r>
-        <w:rPr>
-          <w:rFonts w:ascii="TimesNewRomanPS-BoldMT" w:hAnsi="TimesNewRomanPS-BoldMT" w:cs="TimesNewRomanPS-BoldMT"/>
-          <w:bCs/>
-          <w:sz w:val="28"/>
-          <w:szCs w:val="28"/>
-        </w:rPr>
-        <w:t xml:space="preserve"> due to </w:t>
-      </w:r>
-      <w:r>
-        <w:rPr>
-          <w:rFonts w:ascii="TimesNewRomanPS-BoldMT" w:hAnsi="TimesNewRomanPS-BoldMT" w:cs="TimesNewRomanPS-BoldMT"/>
-          <w:bCs/>
-          <w:sz w:val="28"/>
-          <w:szCs w:val="28"/>
-        </w:rPr>
-        <w:t>their</w:t>
-      </w:r>
-      <w:r>
-        <w:rPr>
-          <w:rFonts w:ascii="TimesNewRomanPS-BoldMT" w:hAnsi="TimesNewRomanPS-BoldMT" w:cs="TimesNewRomanPS-BoldMT"/>
-          <w:bCs/>
-          <w:sz w:val="28"/>
-          <w:szCs w:val="28"/>
-        </w:rPr>
-        <w:t xml:space="preserve"> mobility</w:t>
-      </w:r>
-      <w:r>
-        <w:rPr>
-          <w:rFonts w:ascii="TimesNewRomanPS-BoldMT" w:hAnsi="TimesNewRomanPS-BoldMT" w:cs="TimesNewRomanPS-BoldMT"/>
-          <w:bCs/>
-          <w:sz w:val="28"/>
-          <w:szCs w:val="28"/>
-        </w:rPr>
-        <w:t xml:space="preserve"> and-</w:t>
-      </w:r>
-      <w:r>
-        <w:rPr>
-          <w:rFonts w:ascii="TimesNewRomanPS-BoldMT" w:hAnsi="TimesNewRomanPS-BoldMT" w:cs="TimesNewRomanPS-BoldMT"/>
-          <w:bCs/>
-          <w:sz w:val="28"/>
-          <w:szCs w:val="28"/>
-        </w:rPr>
-        <w:t xml:space="preserve"> they don’t have the facility to expand the memory through memory slots</w:t>
-      </w:r>
-      <w:r>
-        <w:rPr>
-          <w:rFonts w:ascii="Times New Roman" w:hAnsi="Times New Roman" w:cs="Times New Roman"/>
-          <w:bCs/>
-          <w:sz w:val="28"/>
-          <w:szCs w:val="28"/>
-        </w:rPr>
-        <w:t>.</w:t>
-      </w:r>
-      <w:r>
-        <w:rPr>
-          <w:rFonts w:ascii="Times New Roman" w:hAnsi="Times New Roman" w:cs="Times New Roman"/>
-          <w:bCs/>
-          <w:sz w:val="28"/>
-          <w:szCs w:val="28"/>
-        </w:rPr>
-        <w:t xml:space="preserve"> Memory management techniques like</w:t>
-      </w:r>
-      <w:r>
-        <w:rPr>
-          <w:rFonts w:ascii="Times New Roman" w:hAnsi="Times New Roman" w:cs="Times New Roman"/>
-          <w:i/>
-          <w:iCs/>
-          <w:sz w:val="28"/>
-          <w:szCs w:val="28"/>
-        </w:rPr>
-        <w:t xml:space="preserve"> </w:t>
-      </w:r>
-      <w:r>
-        <w:rPr>
-          <w:rFonts w:ascii="Times New Roman" w:hAnsi="Times New Roman" w:cs="Times New Roman"/>
-          <w:iCs/>
-          <w:sz w:val="28"/>
-          <w:szCs w:val="28"/>
-        </w:rPr>
-        <w:t>L</w:t>
-      </w:r>
-      <w:r>
-        <w:rPr>
-          <w:rFonts w:ascii="Times New Roman" w:hAnsi="Times New Roman" w:cs="Times New Roman"/>
-          <w:iCs/>
-          <w:sz w:val="28"/>
-          <w:szCs w:val="28"/>
-        </w:rPr>
-        <w:t xml:space="preserve">ow memory killer (LMK) and out </w:t>
-      </w:r>
-      <w:r>
-        <w:rPr>
-          <w:rFonts w:ascii="Times New Roman" w:hAnsi="Times New Roman" w:cs="Times New Roman"/>
-          <w:iCs/>
-          <w:sz w:val="28"/>
-          <w:szCs w:val="28"/>
-        </w:rPr>
-        <w:t>of</w:t>
-      </w:r>
-      <w:r>
-        <w:rPr>
-          <w:rFonts w:ascii="Times New Roman" w:hAnsi="Times New Roman" w:cs="Times New Roman"/>
-          <w:iCs/>
-          <w:sz w:val="28"/>
-          <w:szCs w:val="28"/>
-        </w:rPr>
-        <w:t xml:space="preserve"> memory </w:t>
-      </w:r>
-      <w:r>
-        <w:rPr>
-          <w:rFonts w:ascii="Times New Roman" w:hAnsi="Times New Roman" w:cs="Times New Roman"/>
-          <w:iCs/>
-          <w:sz w:val="28"/>
-          <w:szCs w:val="28"/>
-        </w:rPr>
-        <w:t>killer (OOMK)</w:t>
-      </w:r>
-      <w:r>
-        <w:rPr>
-          <w:rFonts w:ascii="Times New Roman" w:hAnsi="Times New Roman" w:cs="Times New Roman"/>
-          <w:iCs/>
-          <w:sz w:val="28"/>
-          <w:szCs w:val="28"/>
-        </w:rPr>
-        <w:t xml:space="preserve"> were used widely. Fragmentation and thrashing was the are the other problems because of forced termination of applications.</w:t>
+        <w:jc w:val="both"/>
+        <w:rPr>
+          <w:rFonts w:ascii="Times New Roman" w:hAnsi="Times New Roman" w:cs="Times New Roman"/>
+          <w:iCs/>
+          <w:sz w:val="28"/>
+          <w:szCs w:val="28"/>
+        </w:rPr>
+      </w:pPr>
+      <w:r>
+        <w:rPr>
+          <w:rFonts w:ascii="Times New Roman" w:hAnsi="Times New Roman" w:cs="Times New Roman"/>
+          <w:iCs/>
+          <w:sz w:val="28"/>
+          <w:szCs w:val="28"/>
+        </w:rPr>
+        <w:tab/>
+        <w:t xml:space="preserve">This paper gives solution to the problems caused due to deterioration of application because of LMK and OOMK. It provides an </w:t>
+      </w:r>
+      <w:r>
+        <w:rPr>
+          <w:rFonts w:ascii="Times New Roman" w:hAnsi="Times New Roman" w:cs="Times New Roman"/>
+          <w:iCs/>
+          <w:sz w:val="28"/>
+          <w:szCs w:val="28"/>
+        </w:rPr>
+        <w:t>isolated</w:t>
+      </w:r>
+      <w:r>
+        <w:rPr>
+          <w:rFonts w:ascii="Times New Roman" w:hAnsi="Times New Roman" w:cs="Times New Roman"/>
+          <w:iCs/>
+          <w:sz w:val="28"/>
+          <w:szCs w:val="28"/>
+        </w:rPr>
+        <w:t xml:space="preserve"> virtual n</w:t>
+      </w:r>
+      <w:r>
+        <w:rPr>
+          <w:rFonts w:ascii="Times New Roman" w:hAnsi="Times New Roman" w:cs="Times New Roman"/>
+          <w:iCs/>
+          <w:sz w:val="28"/>
+          <w:szCs w:val="28"/>
+        </w:rPr>
+        <w:t>ode at operating system.</w:t>
       </w:r>
     </w:p>
     <w:p>
@@ -294,49 +337,87 @@
         <w:autoSpaceDN w:val="0"/>
         <w:adjustRightInd w:val="0"/>
         <w:spacing w:after="0" w:line="240" w:lineRule="auto"/>
-        <w:rPr>
-          <w:rFonts w:ascii="Times New Roman" w:hAnsi="Times New Roman" w:cs="Times New Roman"/>
-          <w:iCs/>
-          <w:sz w:val="28"/>
-          <w:szCs w:val="28"/>
-        </w:rPr>
-      </w:pPr>
-      <w:r>
-        <w:rPr>
-          <w:rFonts w:ascii="Times New Roman" w:hAnsi="Times New Roman" w:cs="Times New Roman"/>
-          <w:iCs/>
-          <w:sz w:val="28"/>
-          <w:szCs w:val="28"/>
-        </w:rPr>
-        <w:tab/>
-        <w:t xml:space="preserve">This paper gives solution to the problems caused due to deterioration of application because of LMK and OOMK. It provides an </w:t>
-      </w:r>
-      <w:r>
-        <w:rPr>
-          <w:rFonts w:ascii="Times New Roman" w:hAnsi="Times New Roman" w:cs="Times New Roman"/>
-          <w:iCs/>
-          <w:sz w:val="28"/>
-          <w:szCs w:val="28"/>
-        </w:rPr>
-        <w:t>isolated</w:t>
-      </w:r>
-      <w:r>
-        <w:rPr>
-          <w:rFonts w:ascii="Times New Roman" w:hAnsi="Times New Roman" w:cs="Times New Roman"/>
-          <w:iCs/>
-          <w:sz w:val="28"/>
-          <w:szCs w:val="28"/>
-        </w:rPr>
-        <w:t xml:space="preserve"> virtual n</w:t>
-      </w:r>
-      <w:r>
-        <w:rPr>
-          <w:rFonts w:ascii="Times New Roman" w:hAnsi="Times New Roman" w:cs="Times New Roman"/>
-          <w:iCs/>
-          <w:sz w:val="28"/>
-          <w:szCs w:val="28"/>
-        </w:rPr>
-        <w:t>ode at operating system.</w:t>
+        <w:jc w:val="both"/>
+        <w:rPr>
+          <w:rFonts w:ascii="Times New Roman" w:hAnsi="Times New Roman" w:cs="Times New Roman"/>
+          <w:iCs/>
+          <w:sz w:val="28"/>
+          <w:szCs w:val="28"/>
+        </w:rPr>
+      </w:pPr>
+      <w:r>
+        <w:rPr>
+          <w:rFonts w:ascii="Times New Roman" w:hAnsi="Times New Roman" w:cs="Times New Roman"/>
+          <w:b/>
+          <w:iCs/>
+          <w:sz w:val="28"/>
+          <w:szCs w:val="28"/>
+        </w:rPr>
+        <w:t xml:space="preserve">Introduction: </w:t>
+      </w:r>
+      <w:r>
+        <w:rPr>
+          <w:rFonts w:ascii="Times New Roman" w:hAnsi="Times New Roman" w:cs="Times New Roman"/>
+          <w:iCs/>
+          <w:sz w:val="28"/>
+          <w:szCs w:val="28"/>
+        </w:rPr>
+        <w:t>Most of</w:t>
+      </w:r>
+      <w:r>
+        <w:rPr>
+          <w:rFonts w:ascii="Times New Roman" w:hAnsi="Times New Roman" w:cs="Times New Roman"/>
+          <w:b/>
+          <w:iCs/>
+          <w:sz w:val="28"/>
+          <w:szCs w:val="28"/>
+        </w:rPr>
+        <w:t xml:space="preserve"> </w:t>
+      </w:r>
+      <w:r>
+        <w:rPr>
+          <w:rFonts w:ascii="Times New Roman" w:hAnsi="Times New Roman" w:cs="Times New Roman"/>
+          <w:iCs/>
+          <w:sz w:val="28"/>
+          <w:szCs w:val="28"/>
+        </w:rPr>
+        <w:t>the devices support both built-in and downloaded applications from application store. Memory management of applications downloaded are tested at manufacturing time. Because of it most of the</w:t>
+      </w:r>
+      <w:r>
+        <w:rPr>
+          <w:rFonts w:ascii="Times New Roman" w:hAnsi="Times New Roman" w:cs="Times New Roman"/>
+          <w:iCs/>
+          <w:sz w:val="28"/>
+          <w:szCs w:val="28"/>
+        </w:rPr>
+        <w:t xml:space="preserve"> devices faces memory shortage. LMK is the most widely used memory management technique which terminates the less important applications until sufficient space available for the running application. LMK and OOMK seriously deteriorate</w:t>
+      </w:r>
+      <w:r>
+        <w:rPr>
+          <w:rFonts w:ascii="Times New Roman" w:hAnsi="Times New Roman" w:cs="Times New Roman"/>
+          <w:iCs/>
+          <w:sz w:val="28"/>
+          <w:szCs w:val="28"/>
+        </w:rPr>
+        <w:t xml:space="preserve"> user perceived performance in two ways: 1) </w:t>
+      </w:r>
+      <w:r>
+        <w:rPr>
+          <w:rFonts w:ascii="Times New Roman" w:hAnsi="Times New Roman" w:cs="Times New Roman"/>
+          <w:iCs/>
+          <w:sz w:val="28"/>
+          <w:szCs w:val="28"/>
+        </w:rPr>
+        <w:t>Victim information</w:t>
+      </w:r>
+      <w:r>
+        <w:rPr>
+          <w:rFonts w:ascii="Times New Roman" w:hAnsi="Times New Roman" w:cs="Times New Roman"/>
+          <w:iCs/>
+          <w:sz w:val="28"/>
+          <w:szCs w:val="28"/>
+        </w:rPr>
+        <w:t xml:space="preserve"> was unloaded and during the next usage of this application all the info need to be fetched.</w:t>
       </w:r>
     </w:p>
     <w:p>
@@ -345,86 +426,22 @@
         <w:autoSpaceDN w:val="0"/>
         <w:adjustRightInd w:val="0"/>
         <w:spacing w:after="0" w:line="240" w:lineRule="auto"/>
-        <w:rPr>
-          <w:rFonts w:ascii="Times New Roman" w:hAnsi="Times New Roman" w:cs="Times New Roman"/>
-          <w:iCs/>
-          <w:sz w:val="28"/>
-          <w:szCs w:val="28"/>
-        </w:rPr>
-      </w:pPr>
-      <w:r>
-        <w:rPr>
-          <w:rFonts w:ascii="Times New Roman" w:hAnsi="Times New Roman" w:cs="Times New Roman"/>
-          <w:b/>
-          <w:iCs/>
-          <w:sz w:val="28"/>
-          <w:szCs w:val="28"/>
-        </w:rPr>
-        <w:t xml:space="preserve">Introduction: </w:t>
-      </w:r>
-      <w:r>
-        <w:rPr>
-          <w:rFonts w:ascii="Times New Roman" w:hAnsi="Times New Roman" w:cs="Times New Roman"/>
-          <w:iCs/>
-          <w:sz w:val="28"/>
-          <w:szCs w:val="28"/>
-        </w:rPr>
-        <w:t>Most of</w:t>
-      </w:r>
-      <w:r>
-        <w:rPr>
-          <w:rFonts w:ascii="Times New Roman" w:hAnsi="Times New Roman" w:cs="Times New Roman"/>
-          <w:b/>
-          <w:iCs/>
-          <w:sz w:val="28"/>
-          <w:szCs w:val="28"/>
-        </w:rPr>
-        <w:t xml:space="preserve"> </w:t>
-      </w:r>
-      <w:r>
-        <w:rPr>
-          <w:rFonts w:ascii="Times New Roman" w:hAnsi="Times New Roman" w:cs="Times New Roman"/>
-          <w:iCs/>
-          <w:sz w:val="28"/>
-          <w:szCs w:val="28"/>
-        </w:rPr>
-        <w:t>the devices support both built-in and downloaded applications from application store. Memory management of applications downloaded are tested at manufacturing time. Because of it most of the</w:t>
-      </w:r>
-      <w:r>
-        <w:rPr>
-          <w:rFonts w:ascii="Times New Roman" w:hAnsi="Times New Roman" w:cs="Times New Roman"/>
-          <w:iCs/>
-          <w:sz w:val="28"/>
-          <w:szCs w:val="28"/>
-        </w:rPr>
-        <w:t xml:space="preserve"> devices faces memory shortage. LMK is the most widely used memory management technique which terminates the less important applications until sufficient space available for the running application. LMK and OOMK seriously deteriorate</w:t>
-      </w:r>
-      <w:r>
-        <w:rPr>
-          <w:rFonts w:ascii="Times New Roman" w:hAnsi="Times New Roman" w:cs="Times New Roman"/>
-          <w:iCs/>
-          <w:sz w:val="28"/>
-          <w:szCs w:val="28"/>
-        </w:rPr>
-        <w:t xml:space="preserve"> user perceived performance in two ways: 1) </w:t>
-      </w:r>
-      <w:r>
-        <w:rPr>
-          <w:rFonts w:ascii="Times New Roman" w:hAnsi="Times New Roman" w:cs="Times New Roman"/>
-          <w:iCs/>
-          <w:sz w:val="28"/>
-          <w:szCs w:val="28"/>
-        </w:rPr>
-        <w:t>Victim information</w:t>
-      </w:r>
-      <w:r>
-        <w:rPr>
-          <w:rFonts w:ascii="Times New Roman" w:hAnsi="Times New Roman" w:cs="Times New Roman"/>
-          <w:iCs/>
-          <w:sz w:val="28"/>
-          <w:szCs w:val="28"/>
-        </w:rPr>
-        <w:t xml:space="preserve"> was unloaded and during the next usage of this application all the info need to be fetched.</w:t>
+        <w:jc w:val="both"/>
+        <w:rPr>
+          <w:rFonts w:ascii="Times New Roman" w:hAnsi="Times New Roman" w:cs="Times New Roman"/>
+          <w:iCs/>
+          <w:sz w:val="28"/>
+          <w:szCs w:val="28"/>
+        </w:rPr>
+      </w:pPr>
+      <w:r>
+        <w:rPr>
+          <w:rFonts w:ascii="Times New Roman" w:hAnsi="Times New Roman" w:cs="Times New Roman"/>
+          <w:iCs/>
+          <w:sz w:val="28"/>
+          <w:szCs w:val="28"/>
+        </w:rPr>
+        <w:t>2)Built in application like Phone, SMS and Contacts are forcibly terminated.</w:t>
       </w:r>
     </w:p>
     <w:p>
@@ -433,21 +450,121 @@
         <w:autoSpaceDN w:val="0"/>
         <w:adjustRightInd w:val="0"/>
         <w:spacing w:after="0" w:line="240" w:lineRule="auto"/>
-        <w:rPr>
-          <w:rFonts w:ascii="Times New Roman" w:hAnsi="Times New Roman" w:cs="Times New Roman"/>
-          <w:iCs/>
-          <w:sz w:val="28"/>
-          <w:szCs w:val="28"/>
-        </w:rPr>
-      </w:pPr>
-      <w:r>
-        <w:rPr>
-          <w:rFonts w:ascii="Times New Roman" w:hAnsi="Times New Roman" w:cs="Times New Roman"/>
-          <w:iCs/>
-          <w:sz w:val="28"/>
-          <w:szCs w:val="28"/>
-        </w:rPr>
-        <w:t>2)Built in application like Phone, SMS and Contacts are forcibly terminated.</w:t>
+        <w:jc w:val="both"/>
+        <w:rPr>
+          <w:rFonts w:ascii="TimesNewRomanPSMT" w:hAnsi="TimesNewRomanPSMT" w:cs="TimesNewRomanPSMT"/>
+          <w:sz w:val="28"/>
+          <w:szCs w:val="28"/>
+        </w:rPr>
+      </w:pPr>
+      <w:r>
+        <w:rPr>
+          <w:rFonts w:ascii="Times New Roman" w:hAnsi="Times New Roman" w:cs="Times New Roman"/>
+          <w:iCs/>
+          <w:sz w:val="28"/>
+          <w:szCs w:val="28"/>
+        </w:rPr>
+        <w:tab/>
+      </w:r>
+      <w:r>
+        <w:rPr>
+          <w:rFonts w:ascii="TimesNewRomanPSMT" w:hAnsi="TimesNewRomanPSMT" w:cs="TimesNewRomanPSMT"/>
+          <w:sz w:val="28"/>
+          <w:szCs w:val="28"/>
+        </w:rPr>
+        <w:t>At the point when page issues caused by the memory deficiency happen much of the time, the cost of page substitution rules CPU usage, making applications more inclined to miss the required due date</w:t>
+      </w:r>
+      <w:r>
+        <w:rPr>
+          <w:rFonts w:ascii="TimesNewRomanPSMT" w:hAnsi="TimesNewRomanPSMT" w:cs="TimesNewRomanPSMT"/>
+          <w:sz w:val="28"/>
+          <w:szCs w:val="28"/>
+        </w:rPr>
+        <w:t xml:space="preserve">. </w:t>
+      </w:r>
+      <w:r>
+        <w:rPr>
+          <w:rFonts w:ascii="TimesNewRomanPSMT" w:hAnsi="TimesNewRomanPSMT" w:cs="TimesNewRomanPSMT"/>
+          <w:sz w:val="28"/>
+          <w:szCs w:val="28"/>
+        </w:rPr>
+        <w:t xml:space="preserve">Therefore, rather than really getting free memory, the </w:t>
+      </w:r>
+      <w:r>
+        <w:rPr>
+          <w:rFonts w:ascii="TimesNewRomanPSMT" w:hAnsi="TimesNewRomanPSMT" w:cs="TimesNewRomanPSMT"/>
+          <w:sz w:val="28"/>
+          <w:szCs w:val="28"/>
+        </w:rPr>
+        <w:t>thrashing</w:t>
+      </w:r>
+      <w:r>
+        <w:rPr>
+          <w:rFonts w:ascii="TimesNewRomanPSMT" w:hAnsi="TimesNewRomanPSMT" w:cs="TimesNewRomanPSMT"/>
+          <w:sz w:val="28"/>
+          <w:szCs w:val="28"/>
+        </w:rPr>
+        <w:t xml:space="preserve"> often happens.</w:t>
+      </w:r>
+      <w:r>
+        <w:rPr>
+          <w:rFonts w:ascii="TimesNewRomanPSMT" w:hAnsi="TimesNewRomanPSMT" w:cs="TimesNewRomanPSMT"/>
+          <w:sz w:val="28"/>
+          <w:szCs w:val="28"/>
+        </w:rPr>
+        <w:t xml:space="preserve"> Even the </w:t>
+      </w:r>
+      <w:proofErr w:type="gramStart"/>
+      <w:r>
+        <w:rPr>
+          <w:rFonts w:ascii="TimesNewRomanPSMT" w:hAnsi="TimesNewRomanPSMT" w:cs="TimesNewRomanPSMT"/>
+          <w:sz w:val="28"/>
+          <w:szCs w:val="28"/>
+        </w:rPr>
+        <w:t>built in</w:t>
+      </w:r>
+      <w:proofErr w:type="gramEnd"/>
+      <w:r>
+        <w:rPr>
+          <w:rFonts w:ascii="TimesNewRomanPSMT" w:hAnsi="TimesNewRomanPSMT" w:cs="TimesNewRomanPSMT"/>
+          <w:sz w:val="28"/>
+          <w:szCs w:val="28"/>
+        </w:rPr>
+        <w:t xml:space="preserve"> applications suffers because of this drawbacks. This paper </w:t>
+      </w:r>
+      <w:proofErr w:type="gramStart"/>
+      <w:r>
+        <w:rPr>
+          <w:rFonts w:ascii="TimesNewRomanPSMT" w:hAnsi="TimesNewRomanPSMT" w:cs="TimesNewRomanPSMT"/>
+          <w:sz w:val="28"/>
+          <w:szCs w:val="28"/>
+        </w:rPr>
+        <w:t>propose</w:t>
+      </w:r>
+      <w:proofErr w:type="gramEnd"/>
+      <w:r>
+        <w:rPr>
+          <w:rFonts w:ascii="TimesNewRomanPSMT" w:hAnsi="TimesNewRomanPSMT" w:cs="TimesNewRomanPSMT"/>
+          <w:sz w:val="28"/>
+          <w:szCs w:val="28"/>
+        </w:rPr>
+        <w:t xml:space="preserve"> a new technique were memory partitioning at OS level, which limits page reclamation within the memory partitioned area.</w:t>
+      </w:r>
+      <w:r>
+        <w:rPr>
+          <w:rFonts w:ascii="TimesNewRomanPSMT" w:hAnsi="TimesNewRomanPSMT" w:cs="TimesNewRomanPSMT"/>
+          <w:sz w:val="28"/>
+          <w:szCs w:val="28"/>
+        </w:rPr>
+        <w:t xml:space="preserve"> V</w:t>
+      </w:r>
+      <w:r>
+        <w:rPr>
+          <w:rFonts w:ascii="TimesNewRomanPSMT" w:hAnsi="TimesNewRomanPSMT" w:cs="TimesNewRomanPSMT"/>
+          <w:sz w:val="28"/>
+          <w:szCs w:val="28"/>
+        </w:rPr>
+        <w:t>NODES are created for built-in application, trusted applications and untrusted applications.</w:t>
       </w:r>
     </w:p>
     <w:p>
@@ -456,120 +573,40 @@
         <w:autoSpaceDN w:val="0"/>
         <w:adjustRightInd w:val="0"/>
         <w:spacing w:after="0" w:line="240" w:lineRule="auto"/>
-        <w:rPr>
-          <w:rFonts w:ascii="TimesNewRomanPSMT" w:hAnsi="TimesNewRomanPSMT" w:cs="TimesNewRomanPSMT"/>
-          <w:sz w:val="28"/>
-          <w:szCs w:val="28"/>
-        </w:rPr>
-      </w:pPr>
-      <w:r>
-        <w:rPr>
-          <w:rFonts w:ascii="Times New Roman" w:hAnsi="Times New Roman" w:cs="Times New Roman"/>
-          <w:iCs/>
-          <w:sz w:val="28"/>
-          <w:szCs w:val="28"/>
-        </w:rPr>
-        <w:tab/>
-      </w:r>
-      <w:r>
-        <w:rPr>
-          <w:rFonts w:ascii="TimesNewRomanPSMT" w:hAnsi="TimesNewRomanPSMT" w:cs="TimesNewRomanPSMT"/>
-          <w:sz w:val="28"/>
-          <w:szCs w:val="28"/>
-        </w:rPr>
-        <w:t>At the point when page issues caused by the memory deficiency happen much of the time, the cost of page substitution rules CPU usage, making applications more inclined to miss the required due date</w:t>
-      </w:r>
-      <w:r>
-        <w:rPr>
-          <w:rFonts w:ascii="TimesNewRomanPSMT" w:hAnsi="TimesNewRomanPSMT" w:cs="TimesNewRomanPSMT"/>
-          <w:sz w:val="28"/>
-          <w:szCs w:val="28"/>
-        </w:rPr>
-        <w:t xml:space="preserve">. </w:t>
-      </w:r>
-      <w:r>
-        <w:rPr>
-          <w:rFonts w:ascii="TimesNewRomanPSMT" w:hAnsi="TimesNewRomanPSMT" w:cs="TimesNewRomanPSMT"/>
-          <w:sz w:val="28"/>
-          <w:szCs w:val="28"/>
-        </w:rPr>
-        <w:t xml:space="preserve">Therefore, rather than really getting free memory, the </w:t>
-      </w:r>
-      <w:r>
-        <w:rPr>
-          <w:rFonts w:ascii="TimesNewRomanPSMT" w:hAnsi="TimesNewRomanPSMT" w:cs="TimesNewRomanPSMT"/>
-          <w:sz w:val="28"/>
-          <w:szCs w:val="28"/>
-        </w:rPr>
-        <w:t>thrashing</w:t>
-      </w:r>
-      <w:r>
-        <w:rPr>
-          <w:rFonts w:ascii="TimesNewRomanPSMT" w:hAnsi="TimesNewRomanPSMT" w:cs="TimesNewRomanPSMT"/>
-          <w:sz w:val="28"/>
-          <w:szCs w:val="28"/>
-        </w:rPr>
-        <w:t xml:space="preserve"> often happens.</w:t>
-      </w:r>
-      <w:r>
-        <w:rPr>
-          <w:rFonts w:ascii="TimesNewRomanPSMT" w:hAnsi="TimesNewRomanPSMT" w:cs="TimesNewRomanPSMT"/>
-          <w:sz w:val="28"/>
-          <w:szCs w:val="28"/>
-        </w:rPr>
-        <w:t xml:space="preserve"> Even the </w:t>
-      </w:r>
-      <w:proofErr w:type="gramStart"/>
-      <w:r>
-        <w:rPr>
-          <w:rFonts w:ascii="TimesNewRomanPSMT" w:hAnsi="TimesNewRomanPSMT" w:cs="TimesNewRomanPSMT"/>
-          <w:sz w:val="28"/>
-          <w:szCs w:val="28"/>
-        </w:rPr>
-        <w:t>built in</w:t>
-      </w:r>
-      <w:proofErr w:type="gramEnd"/>
-      <w:r>
-        <w:rPr>
-          <w:rFonts w:ascii="TimesNewRomanPSMT" w:hAnsi="TimesNewRomanPSMT" w:cs="TimesNewRomanPSMT"/>
-          <w:sz w:val="28"/>
-          <w:szCs w:val="28"/>
-        </w:rPr>
-        <w:t xml:space="preserve"> applications suffers because of this drawbacks. This paper </w:t>
-      </w:r>
-      <w:proofErr w:type="gramStart"/>
-      <w:r>
-        <w:rPr>
-          <w:rFonts w:ascii="TimesNewRomanPSMT" w:hAnsi="TimesNewRomanPSMT" w:cs="TimesNewRomanPSMT"/>
-          <w:sz w:val="28"/>
-          <w:szCs w:val="28"/>
-        </w:rPr>
-        <w:t>propose</w:t>
-      </w:r>
-      <w:proofErr w:type="gramEnd"/>
-      <w:r>
-        <w:rPr>
-          <w:rFonts w:ascii="TimesNewRomanPSMT" w:hAnsi="TimesNewRomanPSMT" w:cs="TimesNewRomanPSMT"/>
-          <w:sz w:val="28"/>
-          <w:szCs w:val="28"/>
-        </w:rPr>
-        <w:t xml:space="preserve"> a new technique were memory partitioning at OS level, which limits page reclamation within the memory partitioned area.</w:t>
-      </w:r>
-      <w:r>
-        <w:rPr>
-          <w:rFonts w:ascii="TimesNewRomanPSMT" w:hAnsi="TimesNewRomanPSMT" w:cs="TimesNewRomanPSMT"/>
-          <w:sz w:val="28"/>
-          <w:szCs w:val="28"/>
-        </w:rPr>
-        <w:t xml:space="preserve"> V</w:t>
-      </w:r>
-      <w:r>
-        <w:rPr>
-          <w:rFonts w:ascii="TimesNewRomanPSMT" w:hAnsi="TimesNewRomanPSMT" w:cs="TimesNewRomanPSMT"/>
-          <w:sz w:val="28"/>
-          <w:szCs w:val="28"/>
-        </w:rPr>
-        <w:t>NODES are created for built-in application, trusted applications and untrusted applications.</w:t>
+        <w:jc w:val="both"/>
+        <w:rPr>
+          <w:rFonts w:ascii="TimesNewRomanPSMT" w:hAnsi="TimesNewRomanPSMT" w:cs="TimesNewRomanPSMT"/>
+          <w:b/>
+          <w:sz w:val="28"/>
+          <w:szCs w:val="28"/>
+        </w:rPr>
+      </w:pPr>
+      <w:r>
+        <w:rPr>
+          <w:rFonts w:ascii="TimesNewRomanPSMT" w:hAnsi="TimesNewRomanPSMT" w:cs="TimesNewRomanPSMT"/>
+          <w:b/>
+          <w:sz w:val="28"/>
+          <w:szCs w:val="28"/>
+        </w:rPr>
+        <w:t>Memory Management Techniques</w:t>
+      </w:r>
+      <w:r>
+        <w:rPr>
+          <w:rFonts w:ascii="TimesNewRomanPSMT" w:hAnsi="TimesNewRomanPSMT" w:cs="TimesNewRomanPSMT"/>
+          <w:b/>
+          <w:sz w:val="28"/>
+          <w:szCs w:val="28"/>
+        </w:rPr>
+        <w:t xml:space="preserve"> Existing</w:t>
+      </w:r>
+      <w:r>
+        <w:rPr>
+          <w:rFonts w:ascii="TimesNewRomanPSMT" w:hAnsi="TimesNewRomanPSMT" w:cs="TimesNewRomanPSMT"/>
+          <w:b/>
+          <w:sz w:val="28"/>
+          <w:szCs w:val="28"/>
+        </w:rPr>
+        <w:t>:</w:t>
       </w:r>
     </w:p>
     <w:p>
@@ -578,21 +615,28 @@
         <w:autoSpaceDN w:val="0"/>
         <w:adjustRightInd w:val="0"/>
         <w:spacing w:after="0" w:line="240" w:lineRule="auto"/>
-        <w:rPr>
-          <w:rFonts w:ascii="TimesNewRomanPSMT" w:hAnsi="TimesNewRomanPSMT" w:cs="TimesNewRomanPSMT"/>
-          <w:b/>
-          <w:sz w:val="28"/>
-          <w:szCs w:val="28"/>
-        </w:rPr>
-      </w:pPr>
-      <w:r>
-        <w:rPr>
-          <w:rFonts w:ascii="TimesNewRomanPSMT" w:hAnsi="TimesNewRomanPSMT" w:cs="TimesNewRomanPSMT"/>
-          <w:b/>
-          <w:sz w:val="28"/>
-          <w:szCs w:val="28"/>
-        </w:rPr>
-        <w:t>Memory Management Techniques:</w:t>
+        <w:jc w:val="both"/>
+        <w:rPr>
+          <w:rFonts w:ascii="TimesNewRomanPSMT" w:hAnsi="TimesNewRomanPSMT" w:cs="TimesNewRomanPSMT"/>
+          <w:sz w:val="28"/>
+          <w:szCs w:val="28"/>
+        </w:rPr>
+      </w:pPr>
+      <w:r>
+        <w:rPr>
+          <w:rFonts w:ascii="TimesNewRomanPSMT" w:hAnsi="TimesNewRomanPSMT" w:cs="TimesNewRomanPSMT"/>
+          <w:sz w:val="28"/>
+          <w:szCs w:val="28"/>
+        </w:rPr>
+        <w:t xml:space="preserve">Conventional Memory Management, </w:t>
+      </w:r>
+      <w:r>
+        <w:rPr>
+          <w:rFonts w:ascii="TimesNewRomanPSMT" w:hAnsi="TimesNewRomanPSMT" w:cs="TimesNewRomanPSMT"/>
+          <w:sz w:val="28"/>
+          <w:szCs w:val="28"/>
+        </w:rPr>
+        <w:t>it blindly handles all processes without the</w:t>
       </w:r>
     </w:p>
     <w:p>
@@ -601,35 +645,61 @@
         <w:autoSpaceDN w:val="0"/>
         <w:adjustRightInd w:val="0"/>
         <w:spacing w:after="0" w:line="240" w:lineRule="auto"/>
-        <w:rPr>
-          <w:rFonts w:ascii="TimesNewRomanPSMT" w:hAnsi="TimesNewRomanPSMT" w:cs="TimesNewRomanPSMT"/>
-          <w:sz w:val="28"/>
-          <w:szCs w:val="28"/>
-        </w:rPr>
-      </w:pPr>
-      <w:r>
-        <w:rPr>
-          <w:rFonts w:ascii="TimesNewRomanPSMT" w:hAnsi="TimesNewRomanPSMT" w:cs="TimesNewRomanPSMT"/>
-          <w:sz w:val="28"/>
-          <w:szCs w:val="28"/>
-        </w:rPr>
-        <w:t xml:space="preserve">Conventional Memory Management, </w:t>
-      </w:r>
-      <w:r>
-        <w:rPr>
-          <w:rFonts w:ascii="TimesNewRomanPSMT" w:hAnsi="TimesNewRomanPSMT" w:cs="TimesNewRomanPSMT"/>
-          <w:sz w:val="28"/>
-          <w:szCs w:val="28"/>
-        </w:rPr>
-        <w:t>i</w:t>
-      </w:r>
-      <w:r>
-        <w:rPr>
-          <w:rFonts w:ascii="TimesNewRomanPSMT" w:hAnsi="TimesNewRomanPSMT" w:cs="TimesNewRomanPSMT"/>
-          <w:sz w:val="28"/>
-          <w:szCs w:val="28"/>
-        </w:rPr>
-        <w:t>t blindly handles all processes without the</w:t>
+        <w:jc w:val="both"/>
+        <w:rPr>
+          <w:rFonts w:ascii="TimesNewRomanPSMT" w:hAnsi="TimesNewRomanPSMT" w:cs="TimesNewRomanPSMT"/>
+          <w:sz w:val="28"/>
+          <w:szCs w:val="28"/>
+        </w:rPr>
+      </w:pPr>
+      <w:r>
+        <w:rPr>
+          <w:rFonts w:ascii="TimesNewRomanPSMT" w:hAnsi="TimesNewRomanPSMT" w:cs="TimesNewRomanPSMT"/>
+          <w:sz w:val="28"/>
+          <w:szCs w:val="28"/>
+        </w:rPr>
+        <w:t>platform level semant</w:t>
+      </w:r>
+      <w:r>
+        <w:rPr>
+          <w:rFonts w:ascii="TimesNewRomanPSMT" w:hAnsi="TimesNewRomanPSMT" w:cs="TimesNewRomanPSMT"/>
+          <w:sz w:val="28"/>
+          <w:szCs w:val="28"/>
+        </w:rPr>
+        <w:t xml:space="preserve">ics, which are important system </w:t>
+      </w:r>
+      <w:r>
+        <w:rPr>
+          <w:rFonts w:ascii="TimesNewRomanPSMT" w:hAnsi="TimesNewRomanPSMT" w:cs="TimesNewRomanPSMT"/>
+          <w:sz w:val="28"/>
+          <w:szCs w:val="28"/>
+        </w:rPr>
+        <w:t>applications in a mobile platform</w:t>
+      </w:r>
+      <w:r>
+        <w:rPr>
+          <w:rFonts w:ascii="TimesNewRomanPSMT" w:hAnsi="TimesNewRomanPSMT" w:cs="TimesNewRomanPSMT"/>
+          <w:sz w:val="28"/>
+          <w:szCs w:val="28"/>
+        </w:rPr>
+        <w:t xml:space="preserve">. LMK is other popular technique where it terminates the application based on the LRU table. OOMK is other technique where it depends memory score of </w:t>
+      </w:r>
+      <w:r>
+        <w:rPr>
+          <w:rFonts w:ascii="TimesNewRomanPSMT" w:hAnsi="TimesNewRomanPSMT" w:cs="TimesNewRomanPSMT"/>
+          <w:sz w:val="28"/>
+          <w:szCs w:val="28"/>
+        </w:rPr>
+        <w:lastRenderedPageBreak/>
+        <w:t>processes heuristically</w:t>
+      </w:r>
+      <w:r>
+        <w:rPr>
+          <w:rFonts w:ascii="TimesNewRomanPSMT" w:hAnsi="TimesNewRomanPSMT" w:cs="TimesNewRomanPSMT"/>
+          <w:sz w:val="28"/>
+          <w:szCs w:val="28"/>
+        </w:rPr>
+        <w:t>. Thrashing and fragmentation are the main problems all the three techniques are not handled properly.</w:t>
       </w:r>
     </w:p>
     <w:p>
@@ -638,59 +708,58 @@
         <w:autoSpaceDN w:val="0"/>
         <w:adjustRightInd w:val="0"/>
         <w:spacing w:after="0" w:line="240" w:lineRule="auto"/>
-        <w:rPr>
-          <w:rFonts w:ascii="TimesNewRomanPSMT" w:hAnsi="TimesNewRomanPSMT" w:cs="TimesNewRomanPSMT"/>
-          <w:sz w:val="28"/>
-          <w:szCs w:val="28"/>
-        </w:rPr>
-      </w:pPr>
-      <w:r>
-        <w:rPr>
-          <w:rFonts w:ascii="TimesNewRomanPSMT" w:hAnsi="TimesNewRomanPSMT" w:cs="TimesNewRomanPSMT"/>
-          <w:sz w:val="28"/>
-          <w:szCs w:val="28"/>
-        </w:rPr>
-        <w:t>platform level semant</w:t>
-      </w:r>
-      <w:r>
-        <w:rPr>
-          <w:rFonts w:ascii="TimesNewRomanPSMT" w:hAnsi="TimesNewRomanPSMT" w:cs="TimesNewRomanPSMT"/>
-          <w:sz w:val="28"/>
-          <w:szCs w:val="28"/>
-        </w:rPr>
-        <w:t xml:space="preserve">ics, which are important system </w:t>
-      </w:r>
-      <w:r>
-        <w:rPr>
-          <w:rFonts w:ascii="TimesNewRomanPSMT" w:hAnsi="TimesNewRomanPSMT" w:cs="TimesNewRomanPSMT"/>
-          <w:sz w:val="28"/>
-          <w:szCs w:val="28"/>
-        </w:rPr>
-        <w:t>applications in a mobile platform</w:t>
-      </w:r>
-      <w:r>
-        <w:rPr>
-          <w:rFonts w:ascii="TimesNewRomanPSMT" w:hAnsi="TimesNewRomanPSMT" w:cs="TimesNewRomanPSMT"/>
-          <w:sz w:val="28"/>
-          <w:szCs w:val="28"/>
-        </w:rPr>
-        <w:t xml:space="preserve">. LMK is other popular technique where it terminates the application based on the LRU table. OOMK is other technique where it depends memory score of </w:t>
-      </w:r>
-      <w:r>
-        <w:rPr>
-          <w:rFonts w:ascii="TimesNewRomanPSMT" w:hAnsi="TimesNewRomanPSMT" w:cs="TimesNewRomanPSMT"/>
-          <w:sz w:val="28"/>
-          <w:szCs w:val="28"/>
-        </w:rPr>
-        <w:t>processes heuristically</w:t>
-      </w:r>
-      <w:r>
-        <w:rPr>
-          <w:rFonts w:ascii="TimesNewRomanPSMT" w:hAnsi="TimesNewRomanPSMT" w:cs="TimesNewRomanPSMT"/>
-          <w:sz w:val="28"/>
-          <w:szCs w:val="28"/>
-        </w:rPr>
-        <w:t>. Thrashing and fragmentation are the main problems all the three techniques are not handled properly.</w:t>
+        <w:jc w:val="both"/>
+        <w:rPr>
+          <w:rFonts w:ascii="TimesNewRomanPSMT" w:hAnsi="TimesNewRomanPSMT" w:cs="TimesNewRomanPSMT"/>
+          <w:b/>
+          <w:sz w:val="28"/>
+          <w:szCs w:val="28"/>
+        </w:rPr>
+      </w:pPr>
+      <w:r>
+        <w:rPr>
+          <w:rFonts w:ascii="TimesNewRomanPSMT" w:hAnsi="TimesNewRomanPSMT" w:cs="TimesNewRomanPSMT"/>
+          <w:b/>
+          <w:sz w:val="28"/>
+          <w:szCs w:val="28"/>
+        </w:rPr>
+        <w:t>Proposed Virtual Node Creation</w:t>
+      </w:r>
+      <w:r>
+        <w:rPr>
+          <w:rFonts w:ascii="TimesNewRomanPSMT" w:hAnsi="TimesNewRomanPSMT" w:cs="TimesNewRomanPSMT"/>
+          <w:b/>
+          <w:sz w:val="28"/>
+          <w:szCs w:val="28"/>
+        </w:rPr>
+        <w:t xml:space="preserve"> technique</w:t>
+      </w:r>
+      <w:r>
+        <w:rPr>
+          <w:rFonts w:ascii="TimesNewRomanPSMT" w:hAnsi="TimesNewRomanPSMT" w:cs="TimesNewRomanPSMT"/>
+          <w:b/>
+          <w:sz w:val="28"/>
+          <w:szCs w:val="28"/>
+        </w:rPr>
+        <w:t xml:space="preserve"> to improve </w:t>
+      </w:r>
+      <w:r>
+        <w:rPr>
+          <w:rFonts w:ascii="TimesNewRomanPSMT" w:hAnsi="TimesNewRomanPSMT" w:cs="TimesNewRomanPSMT"/>
+          <w:b/>
+          <w:sz w:val="28"/>
+          <w:szCs w:val="28"/>
+        </w:rPr>
+        <w:t xml:space="preserve">System </w:t>
+      </w:r>
+      <w:r>
+        <w:rPr>
+          <w:rFonts w:ascii="TimesNewRomanPSMT" w:hAnsi="TimesNewRomanPSMT" w:cs="TimesNewRomanPSMT"/>
+          <w:b/>
+          <w:sz w:val="28"/>
+          <w:szCs w:val="28"/>
+        </w:rPr>
+        <w:t>Performance:</w:t>
       </w:r>
     </w:p>
     <w:p>
@@ -699,12 +768,102 @@
         <w:autoSpaceDN w:val="0"/>
         <w:adjustRightInd w:val="0"/>
         <w:spacing w:after="0" w:line="240" w:lineRule="auto"/>
-        <w:rPr>
-          <w:rFonts w:ascii="TimesNewRomanPSMT" w:hAnsi="TimesNewRomanPSMT" w:cs="TimesNewRomanPSMT"/>
-          <w:sz w:val="28"/>
-          <w:szCs w:val="28"/>
-        </w:rPr>
-      </w:pPr>
+        <w:jc w:val="both"/>
+        <w:rPr>
+          <w:rFonts w:ascii="TimesNewRomanPSMT" w:hAnsi="TimesNewRomanPSMT" w:cs="TimesNewRomanPSMT"/>
+          <w:sz w:val="28"/>
+          <w:szCs w:val="28"/>
+        </w:rPr>
+      </w:pPr>
+      <w:r>
+        <w:rPr>
+          <w:rFonts w:ascii="TimesNewRomanPSMT" w:hAnsi="TimesNewRomanPSMT" w:cs="TimesNewRomanPSMT"/>
+          <w:sz w:val="28"/>
+          <w:szCs w:val="28"/>
+        </w:rPr>
+        <w:t>Proposed technique consists of three main components:1)</w:t>
+      </w:r>
+      <w:r>
+        <w:rPr>
+          <w:rFonts w:ascii="TimesNewRomanPSMT" w:hAnsi="TimesNewRomanPSMT" w:cs="TimesNewRomanPSMT"/>
+          <w:sz w:val="28"/>
+          <w:szCs w:val="28"/>
+        </w:rPr>
+        <w:t xml:space="preserve"> </w:t>
+      </w:r>
+      <w:proofErr w:type="spellStart"/>
+      <w:r>
+        <w:rPr>
+          <w:rFonts w:ascii="TimesNewRomanPS-ItalicMT" w:hAnsi="TimesNewRomanPS-ItalicMT" w:cs="TimesNewRomanPS-ItalicMT"/>
+          <w:iCs/>
+          <w:sz w:val="28"/>
+          <w:szCs w:val="28"/>
+        </w:rPr>
+        <w:t>vnode_setup_memblock</w:t>
+      </w:r>
+      <w:proofErr w:type="spellEnd"/>
+      <w:r>
+        <w:rPr>
+          <w:rFonts w:ascii="TimesNewRomanPS-ItalicMT" w:hAnsi="TimesNewRomanPS-ItalicMT" w:cs="TimesNewRomanPS-ItalicMT"/>
+          <w:iCs/>
+          <w:sz w:val="28"/>
+          <w:szCs w:val="28"/>
+        </w:rPr>
+        <w:t>:</w:t>
+      </w:r>
+      <w:r>
+        <w:rPr>
+          <w:rFonts w:ascii="TimesNewRomanPS-ItalicMT" w:hAnsi="TimesNewRomanPS-ItalicMT" w:cs="TimesNewRomanPS-ItalicMT"/>
+          <w:iCs/>
+          <w:sz w:val="28"/>
+          <w:szCs w:val="28"/>
+        </w:rPr>
+        <w:t xml:space="preserve"> manages mapping between physical memory address and virtual node. </w:t>
+      </w:r>
+      <w:r>
+        <w:rPr>
+          <w:rFonts w:ascii="TimesNewRomanPS-ItalicMT" w:hAnsi="TimesNewRomanPS-ItalicMT" w:cs="TimesNewRomanPS-ItalicMT"/>
+          <w:iCs/>
+          <w:sz w:val="28"/>
+          <w:szCs w:val="28"/>
+        </w:rPr>
+        <w:t xml:space="preserve">2) </w:t>
+      </w:r>
+      <w:proofErr w:type="spellStart"/>
+      <w:r>
+        <w:rPr>
+          <w:rFonts w:ascii="TimesNewRomanPS-ItalicMT" w:hAnsi="TimesNewRomanPS-ItalicMT" w:cs="TimesNewRomanPS-ItalicMT"/>
+          <w:iCs/>
+          <w:sz w:val="28"/>
+          <w:szCs w:val="28"/>
+        </w:rPr>
+        <w:t>vnode_generation</w:t>
+      </w:r>
+      <w:proofErr w:type="spellEnd"/>
+      <w:r>
+        <w:rPr>
+          <w:rFonts w:ascii="TimesNewRomanPSMT" w:hAnsi="TimesNewRomanPSMT" w:cs="TimesNewRomanPSMT"/>
+          <w:sz w:val="28"/>
+          <w:szCs w:val="28"/>
+        </w:rPr>
+        <w:t>:</w:t>
+      </w:r>
+      <w:r>
+        <w:rPr>
+          <w:rFonts w:ascii="TimesNewRomanPSMT" w:hAnsi="TimesNewRomanPSMT" w:cs="TimesNewRomanPSMT"/>
+          <w:sz w:val="20"/>
+          <w:szCs w:val="20"/>
+        </w:rPr>
+        <w:t xml:space="preserve"> </w:t>
+      </w:r>
+      <w:r>
+        <w:rPr>
+          <w:rFonts w:ascii="TimesNewRomanPSMT" w:hAnsi="TimesNewRomanPSMT" w:cs="TimesNewRomanPSMT"/>
+          <w:sz w:val="28"/>
+          <w:szCs w:val="28"/>
+        </w:rPr>
+        <w:t>partitions the physical memory to specified virtual nodes and determined the table size to hold the address range of physical memory.</w:t>
+      </w:r>
     </w:p>
     <w:p>
       <w:pPr>
@@ -712,12 +871,84 @@
         <w:autoSpaceDN w:val="0"/>
         <w:adjustRightInd w:val="0"/>
         <w:spacing w:after="0" w:line="240" w:lineRule="auto"/>
-        <w:rPr>
-          <w:rFonts w:ascii="TimesNewRomanPSMT" w:hAnsi="TimesNewRomanPSMT" w:cs="TimesNewRomanPSMT"/>
-          <w:sz w:val="28"/>
-          <w:szCs w:val="28"/>
-        </w:rPr>
-      </w:pPr>
+        <w:jc w:val="both"/>
+        <w:rPr>
+          <w:rFonts w:ascii="TimesNewRomanPSMT" w:hAnsi="TimesNewRomanPSMT" w:cs="TimesNewRomanPSMT"/>
+          <w:sz w:val="28"/>
+          <w:szCs w:val="28"/>
+        </w:rPr>
+      </w:pPr>
+      <w:r>
+        <w:rPr>
+          <w:rFonts w:ascii="TimesNewRomanPSMT" w:hAnsi="TimesNewRomanPSMT" w:cs="TimesNewRomanPSMT"/>
+          <w:sz w:val="28"/>
+          <w:szCs w:val="28"/>
+        </w:rPr>
+        <w:t>3)</w:t>
+      </w:r>
+      <w:proofErr w:type="spellStart"/>
+      <w:r>
+        <w:rPr>
+          <w:rFonts w:ascii="TimesNewRomanPS-ItalicMT" w:hAnsi="TimesNewRomanPS-ItalicMT" w:cs="TimesNewRomanPS-ItalicMT"/>
+          <w:iCs/>
+          <w:sz w:val="28"/>
+          <w:szCs w:val="28"/>
+        </w:rPr>
+        <w:t>vnode_set_cpumask</w:t>
+      </w:r>
+      <w:proofErr w:type="spellEnd"/>
+      <w:r>
+        <w:rPr>
+          <w:rFonts w:ascii="TimesNewRomanPSMT" w:hAnsi="TimesNewRomanPSMT" w:cs="TimesNewRomanPSMT"/>
+          <w:sz w:val="28"/>
+          <w:szCs w:val="28"/>
+        </w:rPr>
+        <w:t xml:space="preserve">: CPU masks are allocated </w:t>
+      </w:r>
+      <w:proofErr w:type="gramStart"/>
+      <w:r>
+        <w:rPr>
+          <w:rFonts w:ascii="TimesNewRomanPSMT" w:hAnsi="TimesNewRomanPSMT" w:cs="TimesNewRomanPSMT"/>
+          <w:sz w:val="28"/>
+          <w:szCs w:val="28"/>
+        </w:rPr>
+        <w:t>in order to</w:t>
+      </w:r>
+      <w:proofErr w:type="gramEnd"/>
+      <w:r>
+        <w:rPr>
+          <w:rFonts w:ascii="TimesNewRomanPSMT" w:hAnsi="TimesNewRomanPSMT" w:cs="TimesNewRomanPSMT"/>
+          <w:sz w:val="28"/>
+          <w:szCs w:val="28"/>
+        </w:rPr>
+        <w:t xml:space="preserve"> map virtual memory node and specified CPU to recognize CPU-</w:t>
+      </w:r>
+      <w:proofErr w:type="spellStart"/>
+      <w:r>
+        <w:rPr>
+          <w:rFonts w:ascii="TimesNewRomanPSMT" w:hAnsi="TimesNewRomanPSMT" w:cs="TimesNewRomanPSMT"/>
+          <w:sz w:val="28"/>
+          <w:szCs w:val="28"/>
+        </w:rPr>
+        <w:t>HotPlug</w:t>
+      </w:r>
+      <w:proofErr w:type="spellEnd"/>
+      <w:r>
+        <w:rPr>
+          <w:rFonts w:ascii="TimesNewRomanPSMT" w:hAnsi="TimesNewRomanPSMT" w:cs="TimesNewRomanPSMT"/>
+          <w:sz w:val="28"/>
+          <w:szCs w:val="28"/>
+        </w:rPr>
+        <w:t xml:space="preserve"> and CPU-DVFS.</w:t>
+      </w:r>
+      <w:r>
+        <w:rPr>
+          <w:rFonts w:ascii="TimesNewRomanPSMT" w:hAnsi="TimesNewRomanPSMT" w:cs="TimesNewRomanPSMT"/>
+          <w:sz w:val="28"/>
+          <w:szCs w:val="28"/>
+        </w:rPr>
+        <w:t xml:space="preserve"> Advantages of using it are VNODE controls unnecessary memory consumption by untrusted applications and reduces the LMK/OOMK operations.</w:t>
+      </w:r>
     </w:p>
     <w:p>
       <w:pPr>
@@ -725,35 +956,539 @@
         <w:autoSpaceDN w:val="0"/>
         <w:adjustRightInd w:val="0"/>
         <w:spacing w:after="0" w:line="240" w:lineRule="auto"/>
-        <w:rPr>
-          <w:rFonts w:ascii="TimesNewRomanPSMT" w:hAnsi="TimesNewRomanPSMT" w:cs="TimesNewRomanPSMT"/>
-          <w:sz w:val="28"/>
-          <w:szCs w:val="28"/>
-        </w:rPr>
-      </w:pPr>
+        <w:jc w:val="both"/>
+        <w:rPr>
+          <w:rFonts w:ascii="TimesNewRomanPSMT" w:hAnsi="TimesNewRomanPSMT" w:cs="TimesNewRomanPSMT"/>
+          <w:sz w:val="28"/>
+          <w:szCs w:val="28"/>
+        </w:rPr>
+      </w:pPr>
+      <w:r>
+        <w:rPr>
+          <w:rFonts w:ascii="TimesNewRomanPSMT" w:hAnsi="TimesNewRomanPSMT" w:cs="TimesNewRomanPSMT"/>
+          <w:sz w:val="28"/>
+          <w:szCs w:val="28"/>
+        </w:rPr>
+        <w:t xml:space="preserve">         VNODE include </w:t>
+      </w:r>
+      <w:r>
+        <w:rPr>
+          <w:rFonts w:ascii="TimesNewRomanPSMT" w:hAnsi="TimesNewRomanPSMT" w:cs="TimesNewRomanPSMT"/>
+          <w:sz w:val="28"/>
+          <w:szCs w:val="28"/>
+        </w:rPr>
+        <w:t xml:space="preserve">dynamic memory partitioning interface at boot time to support various characteristics of mobile phones. Case 1: Generates virtual Nodes for </w:t>
+      </w:r>
+      <w:r>
+        <w:rPr>
+          <w:rFonts w:ascii="TimesNewRomanPSMT" w:hAnsi="TimesNewRomanPSMT" w:cs="TimesNewRomanPSMT"/>
+          <w:sz w:val="28"/>
+          <w:szCs w:val="28"/>
+        </w:rPr>
+        <w:t>extern</w:t>
+      </w:r>
+      <w:r>
+        <w:rPr>
+          <w:rFonts w:ascii="TimesNewRomanPSMT" w:hAnsi="TimesNewRomanPSMT" w:cs="TimesNewRomanPSMT"/>
+          <w:sz w:val="28"/>
+          <w:szCs w:val="28"/>
+        </w:rPr>
+        <w:t xml:space="preserve">al applications downloaded from </w:t>
+      </w:r>
+      <w:r>
+        <w:rPr>
+          <w:rFonts w:ascii="TimesNewRomanPSMT" w:hAnsi="TimesNewRomanPSMT" w:cs="TimesNewRomanPSMT"/>
+          <w:sz w:val="28"/>
+          <w:szCs w:val="28"/>
+        </w:rPr>
+        <w:t>the application store and the built-in applications</w:t>
+      </w:r>
+      <w:r>
+        <w:rPr>
+          <w:rFonts w:ascii="TimesNewRomanPSMT" w:hAnsi="TimesNewRomanPSMT" w:cs="TimesNewRomanPSMT"/>
+          <w:sz w:val="28"/>
+          <w:szCs w:val="28"/>
+        </w:rPr>
+        <w:t xml:space="preserve">. Case 2: </w:t>
+      </w:r>
+      <w:r>
+        <w:rPr>
+          <w:rFonts w:ascii="TimesNewRomanPSMT" w:hAnsi="TimesNewRomanPSMT" w:cs="TimesNewRomanPSMT"/>
+          <w:sz w:val="28"/>
+          <w:szCs w:val="28"/>
+        </w:rPr>
+        <w:t>VNODE generates</w:t>
+      </w:r>
+      <w:r>
+        <w:rPr>
+          <w:rFonts w:ascii="TimesNewRomanPSMT" w:hAnsi="TimesNewRomanPSMT" w:cs="TimesNewRomanPSMT"/>
+          <w:sz w:val="28"/>
+          <w:szCs w:val="28"/>
+        </w:rPr>
+        <w:t xml:space="preserve"> three virtual memory nodes for </w:t>
+      </w:r>
+      <w:r>
+        <w:rPr>
+          <w:rFonts w:ascii="TimesNewRomanPSMT" w:hAnsi="TimesNewRomanPSMT" w:cs="TimesNewRomanPSMT"/>
+          <w:sz w:val="28"/>
+          <w:szCs w:val="28"/>
+        </w:rPr>
+        <w:t>built-in applications, th</w:t>
+      </w:r>
+      <w:r>
+        <w:rPr>
+          <w:rFonts w:ascii="TimesNewRomanPSMT" w:hAnsi="TimesNewRomanPSMT" w:cs="TimesNewRomanPSMT"/>
+          <w:sz w:val="28"/>
+          <w:szCs w:val="28"/>
+        </w:rPr>
+        <w:t xml:space="preserve">e applications from the trusted </w:t>
+      </w:r>
+      <w:r>
+        <w:rPr>
+          <w:rFonts w:ascii="TimesNewRomanPSMT" w:hAnsi="TimesNewRomanPSMT" w:cs="TimesNewRomanPSMT"/>
+          <w:sz w:val="28"/>
+          <w:szCs w:val="28"/>
+        </w:rPr>
+        <w:t>application store,</w:t>
+      </w:r>
+      <w:r>
+        <w:rPr>
+          <w:rFonts w:ascii="TimesNewRomanPSMT" w:hAnsi="TimesNewRomanPSMT" w:cs="TimesNewRomanPSMT"/>
+          <w:sz w:val="28"/>
+          <w:szCs w:val="28"/>
+        </w:rPr>
+        <w:t xml:space="preserve"> and the untrusted applications. Case 3: Generates Virtual Nodes for </w:t>
+      </w:r>
+      <w:r>
+        <w:rPr>
+          <w:rFonts w:ascii="TimesNewRomanPSMT" w:hAnsi="TimesNewRomanPSMT" w:cs="TimesNewRomanPSMT"/>
+          <w:sz w:val="28"/>
+          <w:szCs w:val="28"/>
+        </w:rPr>
+        <w:t>responsive-aware applications and external applications</w:t>
+      </w:r>
+      <w:r>
+        <w:rPr>
+          <w:rFonts w:ascii="TimesNewRomanPSMT" w:hAnsi="TimesNewRomanPSMT" w:cs="TimesNewRomanPSMT"/>
+          <w:sz w:val="28"/>
+          <w:szCs w:val="28"/>
+        </w:rPr>
+        <w:t xml:space="preserve"> in low end mobile devices which have low memory capacity. Case 4:</w:t>
+      </w:r>
+      <w:r>
+        <w:rPr>
+          <w:rFonts w:ascii="TimesNewRomanPSMT" w:hAnsi="TimesNewRomanPSMT" w:cs="TimesNewRomanPSMT"/>
+          <w:sz w:val="20"/>
+          <w:szCs w:val="20"/>
+        </w:rPr>
+        <w:t xml:space="preserve"> </w:t>
+      </w:r>
+      <w:r>
+        <w:rPr>
+          <w:rFonts w:ascii="TimesNewRomanPSMT" w:hAnsi="TimesNewRomanPSMT" w:cs="TimesNewRomanPSMT"/>
+          <w:sz w:val="28"/>
+          <w:szCs w:val="28"/>
+        </w:rPr>
+        <w:t xml:space="preserve">Generated virtual nodes for the responsive-aware built-in </w:t>
+      </w:r>
+      <w:r>
+        <w:rPr>
+          <w:rFonts w:ascii="TimesNewRomanPSMT" w:hAnsi="TimesNewRomanPSMT" w:cs="TimesNewRomanPSMT"/>
+          <w:sz w:val="28"/>
+          <w:szCs w:val="28"/>
+        </w:rPr>
+        <w:t>applications area provided by the manuf</w:t>
+      </w:r>
+      <w:r>
+        <w:rPr>
+          <w:rFonts w:ascii="TimesNewRomanPSMT" w:hAnsi="TimesNewRomanPSMT" w:cs="TimesNewRomanPSMT"/>
+          <w:sz w:val="28"/>
+          <w:szCs w:val="28"/>
+        </w:rPr>
+        <w:t xml:space="preserve">acturer, the built-in </w:t>
+      </w:r>
+      <w:r>
+        <w:rPr>
+          <w:rFonts w:ascii="TimesNewRomanPSMT" w:hAnsi="TimesNewRomanPSMT" w:cs="TimesNewRomanPSMT"/>
+          <w:sz w:val="28"/>
+          <w:szCs w:val="28"/>
+        </w:rPr>
+        <w:t>applications area provided by</w:t>
+      </w:r>
+      <w:r>
+        <w:rPr>
+          <w:rFonts w:ascii="TimesNewRomanPSMT" w:hAnsi="TimesNewRomanPSMT" w:cs="TimesNewRomanPSMT"/>
+          <w:sz w:val="28"/>
+          <w:szCs w:val="28"/>
+        </w:rPr>
+        <w:t xml:space="preserve"> the telecommunication company, </w:t>
+      </w:r>
+      <w:r>
+        <w:rPr>
+          <w:rFonts w:ascii="TimesNewRomanPSMT" w:hAnsi="TimesNewRomanPSMT" w:cs="TimesNewRomanPSMT"/>
+          <w:sz w:val="28"/>
+          <w:szCs w:val="28"/>
+        </w:rPr>
+        <w:t>and the large external applica</w:t>
+      </w:r>
+      <w:r>
+        <w:rPr>
+          <w:rFonts w:ascii="TimesNewRomanPSMT" w:hAnsi="TimesNewRomanPSMT" w:cs="TimesNewRomanPSMT"/>
+          <w:sz w:val="28"/>
+          <w:szCs w:val="28"/>
+        </w:rPr>
+        <w:t xml:space="preserve">tions </w:t>
+      </w:r>
+      <w:proofErr w:type="spellStart"/>
+      <w:r>
+        <w:rPr>
+          <w:rFonts w:ascii="TimesNewRomanPSMT" w:hAnsi="TimesNewRomanPSMT" w:cs="TimesNewRomanPSMT"/>
+          <w:sz w:val="28"/>
+          <w:szCs w:val="28"/>
+        </w:rPr>
+        <w:t>area</w:t>
+      </w:r>
+      <w:proofErr w:type="spellEnd"/>
+      <w:r>
+        <w:rPr>
+          <w:rFonts w:ascii="TimesNewRomanPSMT" w:hAnsi="TimesNewRomanPSMT" w:cs="TimesNewRomanPSMT"/>
+          <w:sz w:val="28"/>
+          <w:szCs w:val="28"/>
+        </w:rPr>
+        <w:t xml:space="preserve"> available due to the </w:t>
+      </w:r>
+      <w:r>
+        <w:rPr>
+          <w:rFonts w:ascii="TimesNewRomanPSMT" w:hAnsi="TimesNewRomanPSMT" w:cs="TimesNewRomanPSMT"/>
+          <w:sz w:val="28"/>
+          <w:szCs w:val="28"/>
+        </w:rPr>
+        <w:t>sufficient physical memory capacity.</w:t>
+      </w:r>
+    </w:p>
+    <w:p>
+      <w:pPr>
+        <w:autoSpaceDE w:val="0"/>
+        <w:autoSpaceDN w:val="0"/>
+        <w:adjustRightInd w:val="0"/>
+        <w:spacing w:after="0" w:line="240" w:lineRule="auto"/>
+        <w:jc w:val="both"/>
+        <w:rPr>
+          <w:rFonts w:ascii="TimesNewRomanPSMT" w:hAnsi="TimesNewRomanPSMT" w:cs="TimesNewRomanPSMT"/>
+          <w:sz w:val="28"/>
+          <w:szCs w:val="28"/>
+        </w:rPr>
+      </w:pPr>
+      <w:r>
+        <w:rPr>
+          <w:rFonts w:ascii="TimesNewRomanPSMT" w:hAnsi="TimesNewRomanPSMT" w:cs="TimesNewRomanPSMT"/>
+          <w:b/>
+          <w:sz w:val="28"/>
+          <w:szCs w:val="28"/>
+        </w:rPr>
+        <w:t>Performance Enhancement</w:t>
+      </w:r>
+      <w:r>
+        <w:rPr>
+          <w:rFonts w:ascii="TimesNewRomanPSMT" w:hAnsi="TimesNewRomanPSMT" w:cs="TimesNewRomanPSMT"/>
+          <w:b/>
+          <w:sz w:val="28"/>
+          <w:szCs w:val="28"/>
+        </w:rPr>
+        <w:t xml:space="preserve"> Evaluation</w:t>
+      </w:r>
+      <w:r>
+        <w:rPr>
+          <w:rFonts w:ascii="TimesNewRomanPSMT" w:hAnsi="TimesNewRomanPSMT" w:cs="TimesNewRomanPSMT"/>
+          <w:b/>
+          <w:sz w:val="28"/>
+          <w:szCs w:val="28"/>
+        </w:rPr>
+        <w:t>:</w:t>
+      </w:r>
+      <w:r>
+        <w:rPr>
+          <w:rFonts w:ascii="TimesNewRomanPSMT" w:hAnsi="TimesNewRomanPSMT" w:cs="TimesNewRomanPSMT"/>
+          <w:b/>
+          <w:sz w:val="28"/>
+          <w:szCs w:val="28"/>
+        </w:rPr>
+        <w:t xml:space="preserve">  </w:t>
+      </w:r>
+      <w:r>
+        <w:rPr>
+          <w:rFonts w:ascii="TimesNewRomanPSMT" w:hAnsi="TimesNewRomanPSMT" w:cs="TimesNewRomanPSMT"/>
+          <w:sz w:val="28"/>
+          <w:szCs w:val="28"/>
+        </w:rPr>
+        <w:t>Free memory space for application operation</w:t>
+      </w:r>
+      <w:r>
+        <w:rPr>
+          <w:rFonts w:ascii="TimesNewRomanPSMT" w:hAnsi="TimesNewRomanPSMT" w:cs="TimesNewRomanPSMT"/>
+          <w:sz w:val="28"/>
+          <w:szCs w:val="28"/>
+        </w:rPr>
+        <w:t xml:space="preserve"> </w:t>
+      </w:r>
+      <w:r>
+        <w:rPr>
+          <w:rFonts w:ascii="TimesNewRomanPSMT" w:hAnsi="TimesNewRomanPSMT" w:cs="TimesNewRomanPSMT"/>
+          <w:sz w:val="28"/>
+          <w:szCs w:val="28"/>
+        </w:rPr>
+        <w:t xml:space="preserve">increased in the proposed system. Number of executions of LMK and OOMK reduced drastically. Memory fragmentation decreased in </w:t>
+      </w:r>
+      <w:proofErr w:type="gramStart"/>
+      <w:r>
+        <w:rPr>
+          <w:rFonts w:ascii="TimesNewRomanPSMT" w:hAnsi="TimesNewRomanPSMT" w:cs="TimesNewRomanPSMT"/>
+          <w:sz w:val="28"/>
+          <w:szCs w:val="28"/>
+        </w:rPr>
+        <w:t>a  convincing</w:t>
+      </w:r>
+      <w:proofErr w:type="gramEnd"/>
+      <w:r>
+        <w:rPr>
+          <w:rFonts w:ascii="TimesNewRomanPSMT" w:hAnsi="TimesNewRomanPSMT" w:cs="TimesNewRomanPSMT"/>
+          <w:sz w:val="28"/>
+          <w:szCs w:val="28"/>
+        </w:rPr>
+        <w:t xml:space="preserve"> manner.</w:t>
+      </w:r>
+      <w:r>
+        <w:rPr>
+          <w:rFonts w:ascii="TimesNewRomanPSMT" w:hAnsi="TimesNewRomanPSMT" w:cs="TimesNewRomanPSMT"/>
+          <w:sz w:val="28"/>
+          <w:szCs w:val="28"/>
+        </w:rPr>
+        <w:t xml:space="preserve"> Execution time of the trusted application reduced and for untrusted application it increased.</w:t>
+      </w:r>
+    </w:p>
+    <w:p>
+      <w:pPr>
+        <w:autoSpaceDE w:val="0"/>
+        <w:autoSpaceDN w:val="0"/>
+        <w:adjustRightInd w:val="0"/>
+        <w:spacing w:after="0" w:line="240" w:lineRule="auto"/>
+        <w:jc w:val="both"/>
+        <w:rPr>
+          <w:rFonts w:ascii="Times New Roman" w:hAnsi="Times New Roman" w:cs="Times New Roman"/>
+          <w:sz w:val="28"/>
+          <w:szCs w:val="28"/>
+        </w:rPr>
+      </w:pPr>
+      <w:r>
+        <w:rPr>
+          <w:rFonts w:ascii="Times New Roman" w:hAnsi="Times New Roman" w:cs="Times New Roman"/>
+          <w:b/>
+          <w:sz w:val="32"/>
+          <w:szCs w:val="32"/>
+        </w:rPr>
+        <w:t>Conclusion</w:t>
+      </w:r>
+      <w:r>
+        <w:rPr>
+          <w:rFonts w:ascii="Times New Roman" w:hAnsi="Times New Roman" w:cs="Times New Roman"/>
+          <w:b/>
+          <w:sz w:val="28"/>
+          <w:szCs w:val="28"/>
+        </w:rPr>
+        <w:t>:</w:t>
+      </w:r>
+      <w:r>
+        <w:rPr>
+          <w:rFonts w:ascii="Times New Roman" w:hAnsi="Times New Roman" w:cs="Times New Roman"/>
+          <w:b/>
+          <w:sz w:val="28"/>
+          <w:szCs w:val="28"/>
+        </w:rPr>
+        <w:t xml:space="preserve"> </w:t>
+      </w:r>
+      <w:r>
+        <w:rPr>
+          <w:rFonts w:ascii="Times New Roman" w:hAnsi="Times New Roman" w:cs="Times New Roman"/>
+          <w:sz w:val="28"/>
+          <w:szCs w:val="28"/>
+        </w:rPr>
+        <w:t>The</w:t>
+      </w:r>
+      <w:r>
+        <w:rPr>
+          <w:rFonts w:ascii="Times New Roman" w:hAnsi="Times New Roman" w:cs="Times New Roman"/>
+          <w:b/>
+          <w:sz w:val="28"/>
+          <w:szCs w:val="28"/>
+        </w:rPr>
+        <w:t xml:space="preserve"> </w:t>
+      </w:r>
+      <w:r>
+        <w:rPr>
+          <w:rFonts w:ascii="Times New Roman" w:hAnsi="Times New Roman" w:cs="Times New Roman"/>
+          <w:sz w:val="28"/>
+          <w:szCs w:val="28"/>
+        </w:rPr>
+        <w:t>proposed memory management technique handles the problems like</w:t>
+      </w:r>
+      <w:r>
+        <w:rPr>
+          <w:rFonts w:ascii="Times New Roman" w:hAnsi="Times New Roman" w:cs="Times New Roman"/>
+          <w:sz w:val="28"/>
+          <w:szCs w:val="28"/>
+        </w:rPr>
+        <w:t xml:space="preserve"> </w:t>
+      </w:r>
+      <w:r>
+        <w:rPr>
+          <w:rFonts w:ascii="Times New Roman" w:hAnsi="Times New Roman" w:cs="Times New Roman"/>
+          <w:sz w:val="28"/>
+          <w:szCs w:val="28"/>
+        </w:rPr>
+        <w:t xml:space="preserve">thrashing, page fault, and page </w:t>
+      </w:r>
+      <w:r>
+        <w:rPr>
+          <w:rFonts w:ascii="Times New Roman" w:hAnsi="Times New Roman" w:cs="Times New Roman"/>
+          <w:sz w:val="28"/>
+          <w:szCs w:val="28"/>
+        </w:rPr>
+        <w:t>replacemen</w:t>
+      </w:r>
+      <w:r>
+        <w:rPr>
+          <w:rFonts w:ascii="Times New Roman" w:hAnsi="Times New Roman" w:cs="Times New Roman"/>
+          <w:sz w:val="28"/>
+          <w:szCs w:val="28"/>
+        </w:rPr>
+        <w:t>t to secure free memory. It minimizes the page reclamation for trusted applications and limits the memory range of untrusted applications.</w:t>
+      </w:r>
+      <w:r>
+        <w:rPr>
+          <w:rFonts w:ascii="TimesNewRomanPSMT" w:hAnsi="TimesNewRomanPSMT" w:cs="TimesNewRomanPSMT"/>
+          <w:sz w:val="20"/>
+          <w:szCs w:val="20"/>
+        </w:rPr>
+        <w:t xml:space="preserve"> </w:t>
+      </w:r>
+      <w:r>
+        <w:rPr>
+          <w:rFonts w:ascii="TimesNewRomanPSMT" w:hAnsi="TimesNewRomanPSMT" w:cs="TimesNewRomanPSMT"/>
+          <w:sz w:val="28"/>
+          <w:szCs w:val="28"/>
+        </w:rPr>
+        <w:t>D</w:t>
+      </w:r>
+      <w:r>
+        <w:rPr>
+          <w:rFonts w:ascii="TimesNewRomanPSMT" w:hAnsi="TimesNewRomanPSMT" w:cs="TimesNewRomanPSMT"/>
+          <w:sz w:val="28"/>
+          <w:szCs w:val="28"/>
+        </w:rPr>
+        <w:t>ynamic memory-controlling interface</w:t>
+      </w:r>
+      <w:r>
+        <w:rPr>
+          <w:rFonts w:ascii="TimesNewRomanPSMT" w:hAnsi="TimesNewRomanPSMT" w:cs="TimesNewRomanPSMT"/>
+          <w:sz w:val="28"/>
+          <w:szCs w:val="28"/>
+        </w:rPr>
+        <w:t xml:space="preserve"> was used to create different memory layouts for all types of devices. In addition, it supports complete memory isolation of trusted and untrusted applications.</w:t>
+      </w:r>
+      <w:r>
+        <w:rPr>
+          <w:rFonts w:ascii="TimesNewRomanPSMT" w:hAnsi="TimesNewRomanPSMT" w:cs="TimesNewRomanPSMT"/>
+          <w:sz w:val="28"/>
+          <w:szCs w:val="28"/>
+        </w:rPr>
+        <w:t xml:space="preserve"> </w:t>
+      </w:r>
+      <w:r>
+        <w:rPr>
+          <w:rFonts w:ascii="TimesNewRomanPSMT" w:hAnsi="TimesNewRomanPSMT" w:cs="TimesNewRomanPSMT"/>
+          <w:sz w:val="28"/>
+          <w:szCs w:val="28"/>
+        </w:rPr>
+        <w:t xml:space="preserve">Reduces LMK/OOMK operations and increases the performance of </w:t>
+      </w:r>
+      <w:r>
+        <w:rPr>
+          <w:rFonts w:ascii="TimesNewRomanPSMT" w:hAnsi="TimesNewRomanPSMT" w:cs="TimesNewRomanPSMT"/>
+          <w:sz w:val="28"/>
+          <w:szCs w:val="28"/>
+        </w:rPr>
+        <w:t>trusted applications.</w:t>
+      </w:r>
     </w:p>
     <w:p>
       <w:pPr>
         <w:tabs>
           <w:tab w:val="left" w:pos="2868"/>
         </w:tabs>
+        <w:jc w:val="both"/>
         <w:rPr>
           <w:rFonts w:ascii="Times New Roman" w:hAnsi="Times New Roman" w:cs="Times New Roman"/>
           <w:sz w:val="32"/>
           <w:szCs w:val="32"/>
         </w:rPr>
       </w:pPr>
-      <w:r>
-        <w:rPr>
-          <w:rFonts w:ascii="Times New Roman" w:hAnsi="Times New Roman" w:cs="Times New Roman"/>
+    </w:p>
+    <w:p>
+      <w:pPr>
+        <w:tabs>
+          <w:tab w:val="left" w:pos="2868"/>
+        </w:tabs>
+        <w:jc w:val="both"/>
+        <w:rPr>
+          <w:rFonts w:ascii="Times New Roman" w:hAnsi="Times New Roman" w:cs="Times New Roman"/>
+          <w:b/>
           <w:sz w:val="32"/>
           <w:szCs w:val="32"/>
         </w:rPr>
+      </w:pPr>
+      <w:r>
+        <w:rPr>
+          <w:rFonts w:ascii="Times New Roman" w:hAnsi="Times New Roman" w:cs="Times New Roman"/>
+          <w:b/>
+          <w:sz w:val="32"/>
+          <w:szCs w:val="32"/>
+        </w:rPr>
+        <w:t>References:</w:t>
+      </w:r>
+      <w:r>
+        <w:rPr>
+          <w:rFonts w:ascii="Times New Roman" w:hAnsi="Times New Roman" w:cs="Times New Roman"/>
+          <w:b/>
+          <w:sz w:val="32"/>
+          <w:szCs w:val="32"/>
+        </w:rPr>
+        <w:t xml:space="preserve"> </w:t>
+      </w:r>
+      <w:r>
+        <w:rPr>
+          <w:rFonts w:ascii="Times New Roman" w:hAnsi="Times New Roman" w:cs="Times New Roman"/>
+          <w:sz w:val="32"/>
+          <w:szCs w:val="32"/>
+        </w:rPr>
+        <w:t>http://ieeexplore.ieee.org/document/6689690/</w:t>
+      </w:r>
+      <w:r>
+        <w:rPr>
+          <w:rFonts w:ascii="Times New Roman" w:hAnsi="Times New Roman" w:cs="Times New Roman"/>
+          <w:sz w:val="32"/>
+          <w:szCs w:val="32"/>
+        </w:rPr>
         <w:tab/>
+      </w:r>
+      <w:r>
+        <w:rPr>
+          <w:rFonts w:ascii="Times New Roman" w:hAnsi="Times New Roman" w:cs="Times New Roman"/>
+          <w:b/>
+          <w:sz w:val="32"/>
+          <w:szCs w:val="32"/>
+        </w:rPr>
         <w:t xml:space="preserve"> </w:t>
       </w:r>
-      <w:bookmarkStart w:id="0" w:name="_GoBack"/>
-      <w:bookmarkEnd w:id="0"/>
     </w:p>
     <w:sectPr>
       <w:pgSz w:w="12240" w:h="15840"/>
@@ -1482,6 +2217,17 @@
       <w:contextualSpacing/>
     </w:pPr>
   </w:style>
+  <w:style w:type="character" w:styleId="Emphasis">
+    <w:name w:val="Emphasis"/>
+    <w:basedOn w:val="DefaultParagraphFont"/>
+    <w:uiPriority w:val="20"/>
+    <w:qFormat/>
+    <w:rsid w:val="00630469"/>
+    <w:rPr>
+      <w:i/>
+      <w:iCs/>
+    </w:rPr>
+  </w:style>
 </w:styles>
 </file>
 
@@ -1744,4 +2490,16 @@
     </a:ext>
   </a:extLst>
 </a:theme>
+</file>
+
+<file path=customXml/item1.xml><?xml version="1.0" encoding="utf-8"?>
+<b:Sources xmlns:b="http://schemas.openxmlformats.org/officeDocument/2006/bibliography" xmlns="http://schemas.openxmlformats.org/officeDocument/2006/bibliography" SelectedStyle="\APASixthEditionOfficeOnline.xsl" StyleName="APA" Version="6"/>
+</file>
+
+<file path=customXml/itemProps1.xml><?xml version="1.0" encoding="utf-8"?>
+<ds:datastoreItem xmlns:ds="http://schemas.openxmlformats.org/officeDocument/2006/customXml" ds:itemID="{EEF3AA0B-A448-4A6F-9B86-51D0EAA70CFE}">
+  <ds:schemaRefs>
+    <ds:schemaRef ds:uri="http://schemas.openxmlformats.org/officeDocument/2006/bibliography"/>
+  </ds:schemaRefs>
+</ds:datastoreItem>
 </file>
</xml_diff>